<commit_message>
Deployed 1c22912 with MkDocs version: 1.4.2
</commit_message>
<xml_diff>
--- a/aulas/04-coordenadas_homogeneas_e_quaternios/Atividade_Quaternios.docx
+++ b/aulas/04-coordenadas_homogeneas_e_quaternios/Atividade_Quaternios.docx
@@ -1,6 +1,6 @@
 
 <file path=word/document.xml><?xml version="1.0" encoding="utf-8"?>
-<w:document xmlns:wpc="http://schemas.microsoft.com/office/word/2010/wordprocessingCanvas" xmlns:cx="http://schemas.microsoft.com/office/drawing/2014/chartex" xmlns:cx1="http://schemas.microsoft.com/office/drawing/2015/9/8/chartex" xmlns:cx2="http://schemas.microsoft.com/office/drawing/2015/10/21/chartex" xmlns:cx3="http://schemas.microsoft.com/office/drawing/2016/5/9/chartex" xmlns:cx4="http://schemas.microsoft.com/office/drawing/2016/5/10/chartex" xmlns:cx5="http://schemas.microsoft.com/office/drawing/2016/5/11/chartex" xmlns:cx6="http://schemas.microsoft.com/office/drawing/2016/5/12/chartex" xmlns:cx7="http://schemas.microsoft.com/office/drawing/2016/5/13/chartex" xmlns:cx8="http://schemas.microsoft.com/office/drawing/2016/5/14/chartex" xmlns:mc="http://schemas.openxmlformats.org/markup-compatibility/2006" xmlns:aink="http://schemas.microsoft.com/office/drawing/2016/ink" xmlns:am3d="http://schemas.microsoft.com/office/drawing/2017/model3d" xmlns:o="urn:schemas-microsoft-com:office:office" xmlns:oel="http://schemas.microsoft.com/office/2019/extlst" xmlns:r="http://schemas.openxmlformats.org/officeDocument/2006/relationships" xmlns:m="http://schemas.openxmlformats.org/officeDocument/2006/math" xmlns:v="urn:schemas-microsoft-com:vml" xmlns:wp14="http://schemas.microsoft.com/office/word/2010/wordprocessingDrawing" xmlns:wp="http://schemas.openxmlformats.org/drawingml/2006/wordprocessingDrawing" xmlns:w10="urn:schemas-microsoft-com:office:word" xmlns:w="http://schemas.openxmlformats.org/wordprocessingml/2006/main" xmlns:w14="http://schemas.microsoft.com/office/word/2010/wordml" xmlns:w15="http://schemas.microsoft.com/office/word/2012/wordml" xmlns:w16cex="http://schemas.microsoft.com/office/word/2018/wordml/cex" xmlns:w16cid="http://schemas.microsoft.com/office/word/2016/wordml/cid" xmlns:w16="http://schemas.microsoft.com/office/word/2018/wordml" xmlns:w16sdtdh="http://schemas.microsoft.com/office/word/2020/wordml/sdtdatahash" xmlns:w16se="http://schemas.microsoft.com/office/word/2015/wordml/symex" xmlns:wpg="http://schemas.microsoft.com/office/word/2010/wordprocessingGroup" xmlns:wpi="http://schemas.microsoft.com/office/word/2010/wordprocessingInk" xmlns:wne="http://schemas.microsoft.com/office/word/2006/wordml" xmlns:wps="http://schemas.microsoft.com/office/word/2010/wordprocessingShape" mc:Ignorable="w14 w15 w16se w16cid w16 w16cex w16sdtdh wp14">
+<w:document xmlns:wpc="http://schemas.microsoft.com/office/word/2010/wordprocessingCanvas" xmlns:cx="http://schemas.microsoft.com/office/drawing/2014/chartex" xmlns:cx1="http://schemas.microsoft.com/office/drawing/2015/9/8/chartex" xmlns:cx2="http://schemas.microsoft.com/office/drawing/2015/10/21/chartex" xmlns:cx3="http://schemas.microsoft.com/office/drawing/2016/5/9/chartex" xmlns:cx4="http://schemas.microsoft.com/office/drawing/2016/5/10/chartex" xmlns:cx5="http://schemas.microsoft.com/office/drawing/2016/5/11/chartex" xmlns:cx6="http://schemas.microsoft.com/office/drawing/2016/5/12/chartex" xmlns:cx7="http://schemas.microsoft.com/office/drawing/2016/5/13/chartex" xmlns:cx8="http://schemas.microsoft.com/office/drawing/2016/5/14/chartex" xmlns:mc="http://schemas.openxmlformats.org/markup-compatibility/2006" xmlns:aink="http://schemas.microsoft.com/office/drawing/2016/ink" xmlns:am3d="http://schemas.microsoft.com/office/drawing/2017/model3d" xmlns:o="urn:schemas-microsoft-com:office:office" xmlns:oel="http://schemas.microsoft.com/office/2019/extlst" xmlns:r="http://schemas.openxmlformats.org/officeDocument/2006/relationships" xmlns:m="http://schemas.openxmlformats.org/officeDocument/2006/math" xmlns:v="urn:schemas-microsoft-com:vml" xmlns:wp14="http://schemas.microsoft.com/office/word/2010/wordprocessingDrawing" xmlns:wp="http://schemas.openxmlformats.org/drawingml/2006/wordprocessingDrawing" xmlns:w10="urn:schemas-microsoft-com:office:word" xmlns:w="http://schemas.openxmlformats.org/wordprocessingml/2006/main" xmlns:w14="http://schemas.microsoft.com/office/word/2010/wordml" xmlns:w15="http://schemas.microsoft.com/office/word/2012/wordml" xmlns:w16cex="http://schemas.microsoft.com/office/word/2018/wordml/cex" xmlns:w16cid="http://schemas.microsoft.com/office/word/2016/wordml/cid" xmlns:w16="http://schemas.microsoft.com/office/word/2018/wordml" xmlns:w16du="http://schemas.microsoft.com/office/word/2023/wordml/word16du" xmlns:w16sdtdh="http://schemas.microsoft.com/office/word/2020/wordml/sdtdatahash" xmlns:w16se="http://schemas.microsoft.com/office/word/2015/wordml/symex" xmlns:wpg="http://schemas.microsoft.com/office/word/2010/wordprocessingGroup" xmlns:wpi="http://schemas.microsoft.com/office/word/2010/wordprocessingInk" xmlns:wne="http://schemas.microsoft.com/office/word/2006/wordml" xmlns:wps="http://schemas.microsoft.com/office/word/2010/wordprocessingShape" mc:Ignorable="w14 w15 w16se w16cid w16 w16cex w16sdtdh w16du wp14">
   <w:body>
     <w:p>
       <w:pPr>
@@ -94,7 +94,6 @@
                 <w:tab w:val="center" w:pos="4680"/>
                 <w:tab w:val="right" w:pos="9360"/>
               </w:tabs>
-              <w:spacing w:line="240" w:lineRule="auto"/>
               <w:jc w:val="right"/>
               <w:rPr>
                 <w:rFonts w:ascii="Calibri" w:eastAsia="Calibri" w:hAnsi="Calibri" w:cs="Calibri"/>
@@ -180,7 +179,7 @@
         <w:rPr>
           <w:rFonts w:ascii="Cambria Math" w:eastAsia="Cambria Math" w:hAnsi="Cambria Math" w:cs="Cambria Math"/>
           <w:smallCaps/>
-          <w:color w:val="000000"/>
+          <w:color w:val="000000" w:themeColor="text1"/>
           <w:sz w:val="40"/>
           <w:szCs w:val="40"/>
         </w:rPr>
@@ -193,13 +192,13 @@
           <w:sz w:val="40"/>
           <w:szCs w:val="40"/>
         </w:rPr>
-        <w:t>4</w:t>
+        <w:t>5</w:t>
       </w:r>
       <w:r>
         <w:rPr>
           <w:rFonts w:ascii="Cambria Math" w:eastAsia="Cambria Math" w:hAnsi="Cambria Math" w:cs="Cambria Math"/>
           <w:smallCaps/>
-          <w:color w:val="000000"/>
+          <w:color w:val="000000" w:themeColor="text1"/>
           <w:sz w:val="40"/>
           <w:szCs w:val="40"/>
         </w:rPr>
@@ -242,27 +241,7 @@
           <w:sz w:val="24"/>
           <w:szCs w:val="24"/>
         </w:rPr>
-        <w:t xml:space="preserve">Para as atividades abaixo, recomendamos que use alguma ferramenta como o Excel, Google </w:t>
-      </w:r>
-      <w:proofErr w:type="spellStart"/>
-      <w:r>
-        <w:rPr>
-          <w:rFonts w:ascii="Cambria Math" w:eastAsia="Cambria Math" w:hAnsi="Cambria Math" w:cs="Cambria Math"/>
-          <w:b/>
-          <w:sz w:val="24"/>
-          <w:szCs w:val="24"/>
-        </w:rPr>
-        <w:t>Sheets</w:t>
-      </w:r>
-      <w:proofErr w:type="spellEnd"/>
-      <w:r>
-        <w:rPr>
-          <w:rFonts w:ascii="Cambria Math" w:eastAsia="Cambria Math" w:hAnsi="Cambria Math" w:cs="Cambria Math"/>
-          <w:b/>
-          <w:sz w:val="24"/>
-          <w:szCs w:val="24"/>
-        </w:rPr>
-        <w:t>, Python Notebook, ou similares.</w:t>
+        <w:t>Para as atividades abaixo, recomendamos que use alguma ferramenta como o Excel, Google Sheets, Python Notebook, ou similares.</w:t>
       </w:r>
     </w:p>
     <w:p>
@@ -830,13 +809,7 @@
         <w:rPr>
           <w:rFonts w:ascii="Cambria Math" w:eastAsia="Cambria Math" w:hAnsi="Cambria Math" w:cs="Cambria Math"/>
         </w:rPr>
-        <w:t>Uma alternativa</w:t>
-      </w:r>
-      <w:r>
-        <w:rPr>
-          <w:rFonts w:ascii="Cambria Math" w:eastAsia="Cambria Math" w:hAnsi="Cambria Math" w:cs="Cambria Math"/>
-        </w:rPr>
-        <w:t xml:space="preserve"> é através de quatérnios. Para isso se pode criar o quatérnio de rotação com a seguinte fórmula:</w:t>
+        <w:t>Uma alternativa é através de quatérnios. Para isso se pode criar o quatérnio de rotação com a seguinte fórmula:</w:t>
       </w:r>
     </w:p>
     <w:p>
@@ -1067,7 +1040,7 @@
         <w:rPr>
           <w:rFonts w:ascii="Cambria Math" w:eastAsia="Cambria Math" w:hAnsi="Cambria Math" w:cs="Cambria Math"/>
         </w:rPr>
-        <w:t>5. Vamos verificar se os quatérnios funcionam mesmo.</w:t>
+        <w:t>Vamos verificar se os quatérnios funcionam mesmo.</w:t>
       </w:r>
     </w:p>
     <w:p>
@@ -1440,7 +1413,7 @@
 </file>
 
 <file path=word/endnotes.xml><?xml version="1.0" encoding="utf-8"?>
-<w:endnotes xmlns:wpc="http://schemas.microsoft.com/office/word/2010/wordprocessingCanvas" xmlns:cx="http://schemas.microsoft.com/office/drawing/2014/chartex" xmlns:cx1="http://schemas.microsoft.com/office/drawing/2015/9/8/chartex" xmlns:cx2="http://schemas.microsoft.com/office/drawing/2015/10/21/chartex" xmlns:cx3="http://schemas.microsoft.com/office/drawing/2016/5/9/chartex" xmlns:cx4="http://schemas.microsoft.com/office/drawing/2016/5/10/chartex" xmlns:cx5="http://schemas.microsoft.com/office/drawing/2016/5/11/chartex" xmlns:cx6="http://schemas.microsoft.com/office/drawing/2016/5/12/chartex" xmlns:cx7="http://schemas.microsoft.com/office/drawing/2016/5/13/chartex" xmlns:cx8="http://schemas.microsoft.com/office/drawing/2016/5/14/chartex" xmlns:mc="http://schemas.openxmlformats.org/markup-compatibility/2006" xmlns:aink="http://schemas.microsoft.com/office/drawing/2016/ink" xmlns:am3d="http://schemas.microsoft.com/office/drawing/2017/model3d" xmlns:o="urn:schemas-microsoft-com:office:office" xmlns:oel="http://schemas.microsoft.com/office/2019/extlst" xmlns:r="http://schemas.openxmlformats.org/officeDocument/2006/relationships" xmlns:m="http://schemas.openxmlformats.org/officeDocument/2006/math" xmlns:v="urn:schemas-microsoft-com:vml" xmlns:wp14="http://schemas.microsoft.com/office/word/2010/wordprocessingDrawing" xmlns:wp="http://schemas.openxmlformats.org/drawingml/2006/wordprocessingDrawing" xmlns:w10="urn:schemas-microsoft-com:office:word" xmlns:w="http://schemas.openxmlformats.org/wordprocessingml/2006/main" xmlns:w14="http://schemas.microsoft.com/office/word/2010/wordml" xmlns:w15="http://schemas.microsoft.com/office/word/2012/wordml" xmlns:w16cex="http://schemas.microsoft.com/office/word/2018/wordml/cex" xmlns:w16cid="http://schemas.microsoft.com/office/word/2016/wordml/cid" xmlns:w16="http://schemas.microsoft.com/office/word/2018/wordml" xmlns:w16sdtdh="http://schemas.microsoft.com/office/word/2020/wordml/sdtdatahash" xmlns:w16se="http://schemas.microsoft.com/office/word/2015/wordml/symex" xmlns:wpg="http://schemas.microsoft.com/office/word/2010/wordprocessingGroup" xmlns:wpi="http://schemas.microsoft.com/office/word/2010/wordprocessingInk" xmlns:wne="http://schemas.microsoft.com/office/word/2006/wordml" xmlns:wps="http://schemas.microsoft.com/office/word/2010/wordprocessingShape" mc:Ignorable="w14 w15 w16se w16cid w16 w16cex w16sdtdh wp14">
+<w:endnotes xmlns:wpc="http://schemas.microsoft.com/office/word/2010/wordprocessingCanvas" xmlns:cx="http://schemas.microsoft.com/office/drawing/2014/chartex" xmlns:cx1="http://schemas.microsoft.com/office/drawing/2015/9/8/chartex" xmlns:cx2="http://schemas.microsoft.com/office/drawing/2015/10/21/chartex" xmlns:cx3="http://schemas.microsoft.com/office/drawing/2016/5/9/chartex" xmlns:cx4="http://schemas.microsoft.com/office/drawing/2016/5/10/chartex" xmlns:cx5="http://schemas.microsoft.com/office/drawing/2016/5/11/chartex" xmlns:cx6="http://schemas.microsoft.com/office/drawing/2016/5/12/chartex" xmlns:cx7="http://schemas.microsoft.com/office/drawing/2016/5/13/chartex" xmlns:cx8="http://schemas.microsoft.com/office/drawing/2016/5/14/chartex" xmlns:mc="http://schemas.openxmlformats.org/markup-compatibility/2006" xmlns:aink="http://schemas.microsoft.com/office/drawing/2016/ink" xmlns:am3d="http://schemas.microsoft.com/office/drawing/2017/model3d" xmlns:o="urn:schemas-microsoft-com:office:office" xmlns:oel="http://schemas.microsoft.com/office/2019/extlst" xmlns:r="http://schemas.openxmlformats.org/officeDocument/2006/relationships" xmlns:m="http://schemas.openxmlformats.org/officeDocument/2006/math" xmlns:v="urn:schemas-microsoft-com:vml" xmlns:wp14="http://schemas.microsoft.com/office/word/2010/wordprocessingDrawing" xmlns:wp="http://schemas.openxmlformats.org/drawingml/2006/wordprocessingDrawing" xmlns:w10="urn:schemas-microsoft-com:office:word" xmlns:w="http://schemas.openxmlformats.org/wordprocessingml/2006/main" xmlns:w14="http://schemas.microsoft.com/office/word/2010/wordml" xmlns:w15="http://schemas.microsoft.com/office/word/2012/wordml" xmlns:w16cex="http://schemas.microsoft.com/office/word/2018/wordml/cex" xmlns:w16cid="http://schemas.microsoft.com/office/word/2016/wordml/cid" xmlns:w16="http://schemas.microsoft.com/office/word/2018/wordml" xmlns:w16du="http://schemas.microsoft.com/office/word/2023/wordml/word16du" xmlns:w16sdtdh="http://schemas.microsoft.com/office/word/2020/wordml/sdtdatahash" xmlns:w16se="http://schemas.microsoft.com/office/word/2015/wordml/symex" xmlns:wpg="http://schemas.microsoft.com/office/word/2010/wordprocessingGroup" xmlns:wpi="http://schemas.microsoft.com/office/word/2010/wordprocessingInk" xmlns:wne="http://schemas.microsoft.com/office/word/2006/wordml" xmlns:wps="http://schemas.microsoft.com/office/word/2010/wordprocessingShape" mc:Ignorable="w14 w15 w16se w16cid w16 w16cex w16sdtdh w16du wp14">
   <w:endnote w:type="separator" w:id="-1">
     <w:p>
       <w:pPr>
@@ -1459,13 +1432,20 @@
       <w:r>
         <w:continuationSeparator/>
       </w:r>
+    </w:p>
+  </w:endnote>
+  <w:endnote w:type="continuationNotice" w:id="1">
+    <w:p>
+      <w:pPr>
+        <w:spacing w:after="0" w:line="240" w:lineRule="auto"/>
+      </w:pPr>
     </w:p>
   </w:endnote>
 </w:endnotes>
 </file>
 
 <file path=word/footer1.xml><?xml version="1.0" encoding="utf-8"?>
-<w:ftr xmlns:wpc="http://schemas.microsoft.com/office/word/2010/wordprocessingCanvas" xmlns:cx="http://schemas.microsoft.com/office/drawing/2014/chartex" xmlns:cx1="http://schemas.microsoft.com/office/drawing/2015/9/8/chartex" xmlns:cx2="http://schemas.microsoft.com/office/drawing/2015/10/21/chartex" xmlns:cx3="http://schemas.microsoft.com/office/drawing/2016/5/9/chartex" xmlns:cx4="http://schemas.microsoft.com/office/drawing/2016/5/10/chartex" xmlns:cx5="http://schemas.microsoft.com/office/drawing/2016/5/11/chartex" xmlns:cx6="http://schemas.microsoft.com/office/drawing/2016/5/12/chartex" xmlns:cx7="http://schemas.microsoft.com/office/drawing/2016/5/13/chartex" xmlns:cx8="http://schemas.microsoft.com/office/drawing/2016/5/14/chartex" xmlns:mc="http://schemas.openxmlformats.org/markup-compatibility/2006" xmlns:aink="http://schemas.microsoft.com/office/drawing/2016/ink" xmlns:am3d="http://schemas.microsoft.com/office/drawing/2017/model3d" xmlns:o="urn:schemas-microsoft-com:office:office" xmlns:oel="http://schemas.microsoft.com/office/2019/extlst" xmlns:r="http://schemas.openxmlformats.org/officeDocument/2006/relationships" xmlns:m="http://schemas.openxmlformats.org/officeDocument/2006/math" xmlns:v="urn:schemas-microsoft-com:vml" xmlns:wp14="http://schemas.microsoft.com/office/word/2010/wordprocessingDrawing" xmlns:wp="http://schemas.openxmlformats.org/drawingml/2006/wordprocessingDrawing" xmlns:w10="urn:schemas-microsoft-com:office:word" xmlns:w="http://schemas.openxmlformats.org/wordprocessingml/2006/main" xmlns:w14="http://schemas.microsoft.com/office/word/2010/wordml" xmlns:w15="http://schemas.microsoft.com/office/word/2012/wordml" xmlns:w16cex="http://schemas.microsoft.com/office/word/2018/wordml/cex" xmlns:w16cid="http://schemas.microsoft.com/office/word/2016/wordml/cid" xmlns:w16="http://schemas.microsoft.com/office/word/2018/wordml" xmlns:w16sdtdh="http://schemas.microsoft.com/office/word/2020/wordml/sdtdatahash" xmlns:w16se="http://schemas.microsoft.com/office/word/2015/wordml/symex" xmlns:wpg="http://schemas.microsoft.com/office/word/2010/wordprocessingGroup" xmlns:wpi="http://schemas.microsoft.com/office/word/2010/wordprocessingInk" xmlns:wne="http://schemas.microsoft.com/office/word/2006/wordml" xmlns:wps="http://schemas.microsoft.com/office/word/2010/wordprocessingShape" mc:Ignorable="w14 w15 w16se w16cid w16 w16cex w16sdtdh wp14">
+<w:ftr xmlns:wpc="http://schemas.microsoft.com/office/word/2010/wordprocessingCanvas" xmlns:cx="http://schemas.microsoft.com/office/drawing/2014/chartex" xmlns:cx1="http://schemas.microsoft.com/office/drawing/2015/9/8/chartex" xmlns:cx2="http://schemas.microsoft.com/office/drawing/2015/10/21/chartex" xmlns:cx3="http://schemas.microsoft.com/office/drawing/2016/5/9/chartex" xmlns:cx4="http://schemas.microsoft.com/office/drawing/2016/5/10/chartex" xmlns:cx5="http://schemas.microsoft.com/office/drawing/2016/5/11/chartex" xmlns:cx6="http://schemas.microsoft.com/office/drawing/2016/5/12/chartex" xmlns:cx7="http://schemas.microsoft.com/office/drawing/2016/5/13/chartex" xmlns:cx8="http://schemas.microsoft.com/office/drawing/2016/5/14/chartex" xmlns:mc="http://schemas.openxmlformats.org/markup-compatibility/2006" xmlns:aink="http://schemas.microsoft.com/office/drawing/2016/ink" xmlns:am3d="http://schemas.microsoft.com/office/drawing/2017/model3d" xmlns:o="urn:schemas-microsoft-com:office:office" xmlns:oel="http://schemas.microsoft.com/office/2019/extlst" xmlns:r="http://schemas.openxmlformats.org/officeDocument/2006/relationships" xmlns:m="http://schemas.openxmlformats.org/officeDocument/2006/math" xmlns:v="urn:schemas-microsoft-com:vml" xmlns:wp14="http://schemas.microsoft.com/office/word/2010/wordprocessingDrawing" xmlns:wp="http://schemas.openxmlformats.org/drawingml/2006/wordprocessingDrawing" xmlns:w10="urn:schemas-microsoft-com:office:word" xmlns:w="http://schemas.openxmlformats.org/wordprocessingml/2006/main" xmlns:w14="http://schemas.microsoft.com/office/word/2010/wordml" xmlns:w15="http://schemas.microsoft.com/office/word/2012/wordml" xmlns:w16cex="http://schemas.microsoft.com/office/word/2018/wordml/cex" xmlns:w16cid="http://schemas.microsoft.com/office/word/2016/wordml/cid" xmlns:w16="http://schemas.microsoft.com/office/word/2018/wordml" xmlns:w16du="http://schemas.microsoft.com/office/word/2023/wordml/word16du" xmlns:w16sdtdh="http://schemas.microsoft.com/office/word/2020/wordml/sdtdatahash" xmlns:w16se="http://schemas.microsoft.com/office/word/2015/wordml/symex" xmlns:wpg="http://schemas.microsoft.com/office/word/2010/wordprocessingGroup" xmlns:wpi="http://schemas.microsoft.com/office/word/2010/wordprocessingInk" xmlns:wne="http://schemas.microsoft.com/office/word/2006/wordml" xmlns:wps="http://schemas.microsoft.com/office/word/2010/wordprocessingShape" mc:Ignorable="w14 w15 w16se w16cid w16 w16cex w16sdtdh w16du wp14">
   <w:p>
     <w:pPr>
       <w:pBdr>
@@ -1540,7 +1520,7 @@
 </file>
 
 <file path=word/footer2.xml><?xml version="1.0" encoding="utf-8"?>
-<w:ftr xmlns:wpc="http://schemas.microsoft.com/office/word/2010/wordprocessingCanvas" xmlns:cx="http://schemas.microsoft.com/office/drawing/2014/chartex" xmlns:cx1="http://schemas.microsoft.com/office/drawing/2015/9/8/chartex" xmlns:cx2="http://schemas.microsoft.com/office/drawing/2015/10/21/chartex" xmlns:cx3="http://schemas.microsoft.com/office/drawing/2016/5/9/chartex" xmlns:cx4="http://schemas.microsoft.com/office/drawing/2016/5/10/chartex" xmlns:cx5="http://schemas.microsoft.com/office/drawing/2016/5/11/chartex" xmlns:cx6="http://schemas.microsoft.com/office/drawing/2016/5/12/chartex" xmlns:cx7="http://schemas.microsoft.com/office/drawing/2016/5/13/chartex" xmlns:cx8="http://schemas.microsoft.com/office/drawing/2016/5/14/chartex" xmlns:mc="http://schemas.openxmlformats.org/markup-compatibility/2006" xmlns:aink="http://schemas.microsoft.com/office/drawing/2016/ink" xmlns:am3d="http://schemas.microsoft.com/office/drawing/2017/model3d" xmlns:o="urn:schemas-microsoft-com:office:office" xmlns:oel="http://schemas.microsoft.com/office/2019/extlst" xmlns:r="http://schemas.openxmlformats.org/officeDocument/2006/relationships" xmlns:m="http://schemas.openxmlformats.org/officeDocument/2006/math" xmlns:v="urn:schemas-microsoft-com:vml" xmlns:wp14="http://schemas.microsoft.com/office/word/2010/wordprocessingDrawing" xmlns:wp="http://schemas.openxmlformats.org/drawingml/2006/wordprocessingDrawing" xmlns:w10="urn:schemas-microsoft-com:office:word" xmlns:w="http://schemas.openxmlformats.org/wordprocessingml/2006/main" xmlns:w14="http://schemas.microsoft.com/office/word/2010/wordml" xmlns:w15="http://schemas.microsoft.com/office/word/2012/wordml" xmlns:w16cex="http://schemas.microsoft.com/office/word/2018/wordml/cex" xmlns:w16cid="http://schemas.microsoft.com/office/word/2016/wordml/cid" xmlns:w16="http://schemas.microsoft.com/office/word/2018/wordml" xmlns:w16sdtdh="http://schemas.microsoft.com/office/word/2020/wordml/sdtdatahash" xmlns:w16se="http://schemas.microsoft.com/office/word/2015/wordml/symex" xmlns:wpg="http://schemas.microsoft.com/office/word/2010/wordprocessingGroup" xmlns:wpi="http://schemas.microsoft.com/office/word/2010/wordprocessingInk" xmlns:wne="http://schemas.microsoft.com/office/word/2006/wordml" xmlns:wps="http://schemas.microsoft.com/office/word/2010/wordprocessingShape" mc:Ignorable="w14 w15 w16se w16cid w16 w16cex w16sdtdh wp14">
+<w:ftr xmlns:wpc="http://schemas.microsoft.com/office/word/2010/wordprocessingCanvas" xmlns:cx="http://schemas.microsoft.com/office/drawing/2014/chartex" xmlns:cx1="http://schemas.microsoft.com/office/drawing/2015/9/8/chartex" xmlns:cx2="http://schemas.microsoft.com/office/drawing/2015/10/21/chartex" xmlns:cx3="http://schemas.microsoft.com/office/drawing/2016/5/9/chartex" xmlns:cx4="http://schemas.microsoft.com/office/drawing/2016/5/10/chartex" xmlns:cx5="http://schemas.microsoft.com/office/drawing/2016/5/11/chartex" xmlns:cx6="http://schemas.microsoft.com/office/drawing/2016/5/12/chartex" xmlns:cx7="http://schemas.microsoft.com/office/drawing/2016/5/13/chartex" xmlns:cx8="http://schemas.microsoft.com/office/drawing/2016/5/14/chartex" xmlns:mc="http://schemas.openxmlformats.org/markup-compatibility/2006" xmlns:aink="http://schemas.microsoft.com/office/drawing/2016/ink" xmlns:am3d="http://schemas.microsoft.com/office/drawing/2017/model3d" xmlns:o="urn:schemas-microsoft-com:office:office" xmlns:oel="http://schemas.microsoft.com/office/2019/extlst" xmlns:r="http://schemas.openxmlformats.org/officeDocument/2006/relationships" xmlns:m="http://schemas.openxmlformats.org/officeDocument/2006/math" xmlns:v="urn:schemas-microsoft-com:vml" xmlns:wp14="http://schemas.microsoft.com/office/word/2010/wordprocessingDrawing" xmlns:wp="http://schemas.openxmlformats.org/drawingml/2006/wordprocessingDrawing" xmlns:w10="urn:schemas-microsoft-com:office:word" xmlns:w="http://schemas.openxmlformats.org/wordprocessingml/2006/main" xmlns:w14="http://schemas.microsoft.com/office/word/2010/wordml" xmlns:w15="http://schemas.microsoft.com/office/word/2012/wordml" xmlns:w16cex="http://schemas.microsoft.com/office/word/2018/wordml/cex" xmlns:w16cid="http://schemas.microsoft.com/office/word/2016/wordml/cid" xmlns:w16="http://schemas.microsoft.com/office/word/2018/wordml" xmlns:w16du="http://schemas.microsoft.com/office/word/2023/wordml/word16du" xmlns:w16sdtdh="http://schemas.microsoft.com/office/word/2020/wordml/sdtdatahash" xmlns:w16se="http://schemas.microsoft.com/office/word/2015/wordml/symex" xmlns:wpg="http://schemas.microsoft.com/office/word/2010/wordprocessingGroup" xmlns:wpi="http://schemas.microsoft.com/office/word/2010/wordprocessingInk" xmlns:wne="http://schemas.microsoft.com/office/word/2006/wordml" xmlns:wps="http://schemas.microsoft.com/office/word/2010/wordprocessingShape" mc:Ignorable="w14 w15 w16se w16cid w16 w16cex w16sdtdh w16du wp14">
   <w:p>
     <w:pPr>
       <w:pBdr>
@@ -1584,7 +1564,7 @@
 </file>
 
 <file path=word/footnotes.xml><?xml version="1.0" encoding="utf-8"?>
-<w:footnotes xmlns:wpc="http://schemas.microsoft.com/office/word/2010/wordprocessingCanvas" xmlns:cx="http://schemas.microsoft.com/office/drawing/2014/chartex" xmlns:cx1="http://schemas.microsoft.com/office/drawing/2015/9/8/chartex" xmlns:cx2="http://schemas.microsoft.com/office/drawing/2015/10/21/chartex" xmlns:cx3="http://schemas.microsoft.com/office/drawing/2016/5/9/chartex" xmlns:cx4="http://schemas.microsoft.com/office/drawing/2016/5/10/chartex" xmlns:cx5="http://schemas.microsoft.com/office/drawing/2016/5/11/chartex" xmlns:cx6="http://schemas.microsoft.com/office/drawing/2016/5/12/chartex" xmlns:cx7="http://schemas.microsoft.com/office/drawing/2016/5/13/chartex" xmlns:cx8="http://schemas.microsoft.com/office/drawing/2016/5/14/chartex" xmlns:mc="http://schemas.openxmlformats.org/markup-compatibility/2006" xmlns:aink="http://schemas.microsoft.com/office/drawing/2016/ink" xmlns:am3d="http://schemas.microsoft.com/office/drawing/2017/model3d" xmlns:o="urn:schemas-microsoft-com:office:office" xmlns:oel="http://schemas.microsoft.com/office/2019/extlst" xmlns:r="http://schemas.openxmlformats.org/officeDocument/2006/relationships" xmlns:m="http://schemas.openxmlformats.org/officeDocument/2006/math" xmlns:v="urn:schemas-microsoft-com:vml" xmlns:wp14="http://schemas.microsoft.com/office/word/2010/wordprocessingDrawing" xmlns:wp="http://schemas.openxmlformats.org/drawingml/2006/wordprocessingDrawing" xmlns:w10="urn:schemas-microsoft-com:office:word" xmlns:w="http://schemas.openxmlformats.org/wordprocessingml/2006/main" xmlns:w14="http://schemas.microsoft.com/office/word/2010/wordml" xmlns:w15="http://schemas.microsoft.com/office/word/2012/wordml" xmlns:w16cex="http://schemas.microsoft.com/office/word/2018/wordml/cex" xmlns:w16cid="http://schemas.microsoft.com/office/word/2016/wordml/cid" xmlns:w16="http://schemas.microsoft.com/office/word/2018/wordml" xmlns:w16sdtdh="http://schemas.microsoft.com/office/word/2020/wordml/sdtdatahash" xmlns:w16se="http://schemas.microsoft.com/office/word/2015/wordml/symex" xmlns:wpg="http://schemas.microsoft.com/office/word/2010/wordprocessingGroup" xmlns:wpi="http://schemas.microsoft.com/office/word/2010/wordprocessingInk" xmlns:wne="http://schemas.microsoft.com/office/word/2006/wordml" xmlns:wps="http://schemas.microsoft.com/office/word/2010/wordprocessingShape" mc:Ignorable="w14 w15 w16se w16cid w16 w16cex w16sdtdh wp14">
+<w:footnotes xmlns:wpc="http://schemas.microsoft.com/office/word/2010/wordprocessingCanvas" xmlns:cx="http://schemas.microsoft.com/office/drawing/2014/chartex" xmlns:cx1="http://schemas.microsoft.com/office/drawing/2015/9/8/chartex" xmlns:cx2="http://schemas.microsoft.com/office/drawing/2015/10/21/chartex" xmlns:cx3="http://schemas.microsoft.com/office/drawing/2016/5/9/chartex" xmlns:cx4="http://schemas.microsoft.com/office/drawing/2016/5/10/chartex" xmlns:cx5="http://schemas.microsoft.com/office/drawing/2016/5/11/chartex" xmlns:cx6="http://schemas.microsoft.com/office/drawing/2016/5/12/chartex" xmlns:cx7="http://schemas.microsoft.com/office/drawing/2016/5/13/chartex" xmlns:cx8="http://schemas.microsoft.com/office/drawing/2016/5/14/chartex" xmlns:mc="http://schemas.openxmlformats.org/markup-compatibility/2006" xmlns:aink="http://schemas.microsoft.com/office/drawing/2016/ink" xmlns:am3d="http://schemas.microsoft.com/office/drawing/2017/model3d" xmlns:o="urn:schemas-microsoft-com:office:office" xmlns:oel="http://schemas.microsoft.com/office/2019/extlst" xmlns:r="http://schemas.openxmlformats.org/officeDocument/2006/relationships" xmlns:m="http://schemas.openxmlformats.org/officeDocument/2006/math" xmlns:v="urn:schemas-microsoft-com:vml" xmlns:wp14="http://schemas.microsoft.com/office/word/2010/wordprocessingDrawing" xmlns:wp="http://schemas.openxmlformats.org/drawingml/2006/wordprocessingDrawing" xmlns:w10="urn:schemas-microsoft-com:office:word" xmlns:w="http://schemas.openxmlformats.org/wordprocessingml/2006/main" xmlns:w14="http://schemas.microsoft.com/office/word/2010/wordml" xmlns:w15="http://schemas.microsoft.com/office/word/2012/wordml" xmlns:w16cex="http://schemas.microsoft.com/office/word/2018/wordml/cex" xmlns:w16cid="http://schemas.microsoft.com/office/word/2016/wordml/cid" xmlns:w16="http://schemas.microsoft.com/office/word/2018/wordml" xmlns:w16du="http://schemas.microsoft.com/office/word/2023/wordml/word16du" xmlns:w16sdtdh="http://schemas.microsoft.com/office/word/2020/wordml/sdtdatahash" xmlns:w16se="http://schemas.microsoft.com/office/word/2015/wordml/symex" xmlns:wpg="http://schemas.microsoft.com/office/word/2010/wordprocessingGroup" xmlns:wpi="http://schemas.microsoft.com/office/word/2010/wordprocessingInk" xmlns:wne="http://schemas.microsoft.com/office/word/2006/wordml" xmlns:wps="http://schemas.microsoft.com/office/word/2010/wordprocessingShape" mc:Ignorable="w14 w15 w16se w16cid w16 w16cex w16sdtdh w16du wp14">
   <w:footnote w:type="separator" w:id="-1">
     <w:p>
       <w:pPr>
@@ -1603,13 +1583,20 @@
       <w:r>
         <w:continuationSeparator/>
       </w:r>
+    </w:p>
+  </w:footnote>
+  <w:footnote w:type="continuationNotice" w:id="1">
+    <w:p>
+      <w:pPr>
+        <w:spacing w:after="0" w:line="240" w:lineRule="auto"/>
+      </w:pPr>
     </w:p>
   </w:footnote>
 </w:footnotes>
 </file>
 
 <file path=word/numbering.xml><?xml version="1.0" encoding="utf-8"?>
-<w:numbering xmlns:wpc="http://schemas.microsoft.com/office/word/2010/wordprocessingCanvas" xmlns:cx="http://schemas.microsoft.com/office/drawing/2014/chartex" xmlns:cx1="http://schemas.microsoft.com/office/drawing/2015/9/8/chartex" xmlns:cx2="http://schemas.microsoft.com/office/drawing/2015/10/21/chartex" xmlns:cx3="http://schemas.microsoft.com/office/drawing/2016/5/9/chartex" xmlns:cx4="http://schemas.microsoft.com/office/drawing/2016/5/10/chartex" xmlns:cx5="http://schemas.microsoft.com/office/drawing/2016/5/11/chartex" xmlns:cx6="http://schemas.microsoft.com/office/drawing/2016/5/12/chartex" xmlns:cx7="http://schemas.microsoft.com/office/drawing/2016/5/13/chartex" xmlns:cx8="http://schemas.microsoft.com/office/drawing/2016/5/14/chartex" xmlns:mc="http://schemas.openxmlformats.org/markup-compatibility/2006" xmlns:aink="http://schemas.microsoft.com/office/drawing/2016/ink" xmlns:am3d="http://schemas.microsoft.com/office/drawing/2017/model3d" xmlns:o="urn:schemas-microsoft-com:office:office" xmlns:oel="http://schemas.microsoft.com/office/2019/extlst" xmlns:r="http://schemas.openxmlformats.org/officeDocument/2006/relationships" xmlns:m="http://schemas.openxmlformats.org/officeDocument/2006/math" xmlns:v="urn:schemas-microsoft-com:vml" xmlns:wp14="http://schemas.microsoft.com/office/word/2010/wordprocessingDrawing" xmlns:wp="http://schemas.openxmlformats.org/drawingml/2006/wordprocessingDrawing" xmlns:w10="urn:schemas-microsoft-com:office:word" xmlns:w="http://schemas.openxmlformats.org/wordprocessingml/2006/main" xmlns:w14="http://schemas.microsoft.com/office/word/2010/wordml" xmlns:w15="http://schemas.microsoft.com/office/word/2012/wordml" xmlns:w16cex="http://schemas.microsoft.com/office/word/2018/wordml/cex" xmlns:w16cid="http://schemas.microsoft.com/office/word/2016/wordml/cid" xmlns:w16="http://schemas.microsoft.com/office/word/2018/wordml" xmlns:w16sdtdh="http://schemas.microsoft.com/office/word/2020/wordml/sdtdatahash" xmlns:w16se="http://schemas.microsoft.com/office/word/2015/wordml/symex" xmlns:wpg="http://schemas.microsoft.com/office/word/2010/wordprocessingGroup" xmlns:wpi="http://schemas.microsoft.com/office/word/2010/wordprocessingInk" xmlns:wne="http://schemas.microsoft.com/office/word/2006/wordml" xmlns:wps="http://schemas.microsoft.com/office/word/2010/wordprocessingShape" mc:Ignorable="w14 w15 w16se w16cid w16 w16cex w16sdtdh wp14">
+<w:numbering xmlns:wpc="http://schemas.microsoft.com/office/word/2010/wordprocessingCanvas" xmlns:cx="http://schemas.microsoft.com/office/drawing/2014/chartex" xmlns:cx1="http://schemas.microsoft.com/office/drawing/2015/9/8/chartex" xmlns:cx2="http://schemas.microsoft.com/office/drawing/2015/10/21/chartex" xmlns:cx3="http://schemas.microsoft.com/office/drawing/2016/5/9/chartex" xmlns:cx4="http://schemas.microsoft.com/office/drawing/2016/5/10/chartex" xmlns:cx5="http://schemas.microsoft.com/office/drawing/2016/5/11/chartex" xmlns:cx6="http://schemas.microsoft.com/office/drawing/2016/5/12/chartex" xmlns:cx7="http://schemas.microsoft.com/office/drawing/2016/5/13/chartex" xmlns:cx8="http://schemas.microsoft.com/office/drawing/2016/5/14/chartex" xmlns:mc="http://schemas.openxmlformats.org/markup-compatibility/2006" xmlns:aink="http://schemas.microsoft.com/office/drawing/2016/ink" xmlns:am3d="http://schemas.microsoft.com/office/drawing/2017/model3d" xmlns:o="urn:schemas-microsoft-com:office:office" xmlns:oel="http://schemas.microsoft.com/office/2019/extlst" xmlns:r="http://schemas.openxmlformats.org/officeDocument/2006/relationships" xmlns:m="http://schemas.openxmlformats.org/officeDocument/2006/math" xmlns:v="urn:schemas-microsoft-com:vml" xmlns:wp14="http://schemas.microsoft.com/office/word/2010/wordprocessingDrawing" xmlns:wp="http://schemas.openxmlformats.org/drawingml/2006/wordprocessingDrawing" xmlns:w10="urn:schemas-microsoft-com:office:word" xmlns:w="http://schemas.openxmlformats.org/wordprocessingml/2006/main" xmlns:w14="http://schemas.microsoft.com/office/word/2010/wordml" xmlns:w15="http://schemas.microsoft.com/office/word/2012/wordml" xmlns:w16cex="http://schemas.microsoft.com/office/word/2018/wordml/cex" xmlns:w16cid="http://schemas.microsoft.com/office/word/2016/wordml/cid" xmlns:w16="http://schemas.microsoft.com/office/word/2018/wordml" xmlns:w16du="http://schemas.microsoft.com/office/word/2023/wordml/word16du" xmlns:w16sdtdh="http://schemas.microsoft.com/office/word/2020/wordml/sdtdatahash" xmlns:w16se="http://schemas.microsoft.com/office/word/2015/wordml/symex" xmlns:wpg="http://schemas.microsoft.com/office/word/2010/wordprocessingGroup" xmlns:wpi="http://schemas.microsoft.com/office/word/2010/wordprocessingInk" xmlns:wne="http://schemas.microsoft.com/office/word/2006/wordml" xmlns:wps="http://schemas.microsoft.com/office/word/2010/wordprocessingShape" mc:Ignorable="w14 w15 w16se w16cid w16 w16cex w16sdtdh w16du wp14">
   <w:abstractNum w:abstractNumId="0" w15:restartNumberingAfterBreak="0">
     <w:nsid w:val="2AE12E9D"/>
     <w:multiLevelType w:val="multilevel"/>
@@ -1769,7 +1756,7 @@
 </file>
 
 <file path=word/styles.xml><?xml version="1.0" encoding="utf-8"?>
-<w:styles xmlns:mc="http://schemas.openxmlformats.org/markup-compatibility/2006" xmlns:r="http://schemas.openxmlformats.org/officeDocument/2006/relationships" xmlns:w="http://schemas.openxmlformats.org/wordprocessingml/2006/main" xmlns:w14="http://schemas.microsoft.com/office/word/2010/wordml" xmlns:w15="http://schemas.microsoft.com/office/word/2012/wordml" xmlns:w16cex="http://schemas.microsoft.com/office/word/2018/wordml/cex" xmlns:w16cid="http://schemas.microsoft.com/office/word/2016/wordml/cid" xmlns:w16="http://schemas.microsoft.com/office/word/2018/wordml" xmlns:w16sdtdh="http://schemas.microsoft.com/office/word/2020/wordml/sdtdatahash" xmlns:w16se="http://schemas.microsoft.com/office/word/2015/wordml/symex" mc:Ignorable="w14 w15 w16se w16cid w16 w16cex w16sdtdh">
+<w:styles xmlns:mc="http://schemas.openxmlformats.org/markup-compatibility/2006" xmlns:r="http://schemas.openxmlformats.org/officeDocument/2006/relationships" xmlns:w="http://schemas.openxmlformats.org/wordprocessingml/2006/main" xmlns:w14="http://schemas.microsoft.com/office/word/2010/wordml" xmlns:w15="http://schemas.microsoft.com/office/word/2012/wordml" xmlns:w16cex="http://schemas.microsoft.com/office/word/2018/wordml/cex" xmlns:w16cid="http://schemas.microsoft.com/office/word/2016/wordml/cid" xmlns:w16="http://schemas.microsoft.com/office/word/2018/wordml" xmlns:w16du="http://schemas.microsoft.com/office/word/2023/wordml/word16du" xmlns:w16sdtdh="http://schemas.microsoft.com/office/word/2020/wordml/sdtdatahash" xmlns:w16se="http://schemas.microsoft.com/office/word/2015/wordml/symex" mc:Ignorable="w14 w15 w16se w16cid w16 w16cex w16sdtdh w16du">
   <w:docDefaults>
     <w:rPrDefault>
       <w:rPr>

</xml_diff>